<commit_message>
Zoom lecture #2: basic probability theory
</commit_message>
<xml_diff>
--- a/ZoomRecordingsLinks.docx
+++ b/ZoomRecordingsLinks.docx
@@ -20,6 +20,22 @@
             <w:rStyle w:val="Hyperlink"/>
           </w:rPr>
           <w:t>https://ufl.zoom.us/recording/play/N3Mfeg-FNggSziBn0Jat123QgVrrJD_DjXF_mUi-PX_w3_gcDKQwy3VTSjupV3vu?continueMode=true</w:t>
+        </w:r>
+      </w:hyperlink>
+    </w:p>
+    <w:p/>
+    <w:p>
+      <w:r>
+        <w:t xml:space="preserve">Lecture #2: </w:t>
+      </w:r>
+    </w:p>
+    <w:p>
+      <w:hyperlink r:id="rId5" w:history="1">
+        <w:r>
+          <w:rPr>
+            <w:rStyle w:val="Hyperlink"/>
+          </w:rPr>
+          <w:t>https://ufl.zoom.us/recording/play/6pSjZXIAqaveDPR-ePyHGYKNh9KrRxr59gr0Un66DOS8rhzNOcy7r4MixU0ofFh6?continueMode=true</w:t>
         </w:r>
       </w:hyperlink>
     </w:p>

</xml_diff>